<commit_message>
atakayat memo formate update
</commit_message>
<xml_diff>
--- a/word_templates/281/Arrest_memo_281.docx
+++ b/word_templates/281/Arrest_memo_281.docx
@@ -4,6 +4,15 @@
   <w:body>
     <w:p>
       <w:pPr>
+        <w:jc w:val="center"/>
+        <w:rPr>
+          <w:rFonts w:ascii="Shruti" w:hAnsi="Shruti"/>
+          <w:b/>
+          <w:bCs/>
+          <w:u w:val="single"/>
+        </w:rPr>
+      </w:pPr>
+      <w:r>
         <w:rPr>
           <w:rFonts w:ascii="Shruti" w:hAnsi="Shruti"/>
           <w:b/>
@@ -11,114 +20,1005 @@
           <w:sz w:val="28"/>
           <w:szCs w:val="28"/>
           <w:u w:val="single"/>
-        </w:rPr>
-      </w:pPr>
-      <w:r>
-        <w:rPr>
-          <w:rFonts w:ascii="Shruti" w:hAnsi="Shruti"/>
-          <w:b/>
-          <w:bCs/>
-          <w:sz w:val="28"/>
-          <w:szCs w:val="28"/>
-          <w:u w:val="single"/>
-        </w:rPr>
-        <w:t>NOTICE_41A</w:t>
+          <w:cs/>
+        </w:rPr>
+        <w:t>અટકાયત મેમો</w:t>
       </w:r>
     </w:p>
     <w:p>
       <w:pPr>
         <w:rPr>
-          <w:rFonts w:ascii="Shruti" w:hAnsi="Shruti"/>
+          <w:rFonts w:asciiTheme="minorBidi" w:hAnsiTheme="minorBidi"/>
+        </w:rPr>
+      </w:pPr>
+      <w:r>
+        <w:rPr>
+          <w:rFonts w:asciiTheme="minorBidi" w:hAnsiTheme="minorBidi"/>
+          <w:cs/>
+        </w:rPr>
+        <w:t xml:space="preserve">             હું </w:t>
+      </w:r>
+      <w:r>
+        <w:rPr>
           <w:b/>
           <w:bCs/>
-          <w:sz w:val="28"/>
-          <w:szCs w:val="28"/>
-          <w:u w:val="single"/>
-        </w:rPr>
-      </w:pPr>
-      <w:r>
-        <w:rPr>
-          <w:rFonts w:ascii="Shruti" w:hAnsi="Shruti"/>
+        </w:rPr>
+        <w:t>[</w:t>
+      </w:r>
+      <w:proofErr w:type="spellStart"/>
+      <w:r>
+        <w:rPr>
+          <w:rFonts w:eastAsiaTheme="majorEastAsia"/>
+          <w:lang w:bidi="ar-SA"/>
+        </w:rPr>
+        <w:t>acc_name</w:t>
+      </w:r>
+      <w:proofErr w:type="spellEnd"/>
+      <w:r>
+        <w:rPr>
+          <w:rFonts w:eastAsiaTheme="majorEastAsia"/>
+          <w:lang w:bidi="ar-SA"/>
+        </w:rPr>
+        <w:t>]</w:t>
+      </w:r>
+      <w:r>
+        <w:rPr>
           <w:b/>
           <w:bCs/>
-          <w:sz w:val="28"/>
-          <w:szCs w:val="28"/>
-          <w:u w:val="single"/>
-        </w:rPr>
-        <w:t>NOTICE UNDER 41A</w:t>
-      </w:r>
-      <w:r>
-        <w:rPr>
-          <w:rFonts w:ascii="Shruti" w:hAnsi="Shruti"/>
+          <w:cs/>
+        </w:rPr>
+        <w:t xml:space="preserve"> જાતે.</w:t>
+      </w:r>
+      <w:r>
+        <w:rPr>
           <w:b/>
           <w:bCs/>
-          <w:sz w:val="28"/>
-          <w:szCs w:val="28"/>
-          <w:u w:val="single"/>
-        </w:rPr>
-        <w:br/>
-      </w:r>
-      <w:r>
-        <w:rPr>
-          <w:rFonts w:ascii="Shruti" w:hAnsi="Shruti"/>
+        </w:rPr>
+        <w:t>[</w:t>
+      </w:r>
+      <w:proofErr w:type="spellStart"/>
+      <w:r>
+        <w:rPr>
+          <w:rFonts w:eastAsiaTheme="majorEastAsia"/>
+          <w:lang w:bidi="ar-SA"/>
+        </w:rPr>
+        <w:t>acc_subcaste</w:t>
+      </w:r>
+      <w:proofErr w:type="spellEnd"/>
+      <w:r>
+        <w:rPr>
+          <w:rFonts w:eastAsiaTheme="majorEastAsia"/>
+          <w:lang w:bidi="ar-SA"/>
+        </w:rPr>
+        <w:t>]</w:t>
+      </w:r>
+      <w:r>
+        <w:rPr>
           <w:b/>
           <w:bCs/>
-          <w:sz w:val="28"/>
-          <w:szCs w:val="28"/>
-          <w:u w:val="single"/>
-        </w:rPr>
-        <w:br/>
-        <w:t>To, [acc_name]</w:t>
-      </w:r>
-      <w:r>
-        <w:rPr>
-          <w:rFonts w:ascii="Shruti" w:hAnsi="Shruti"/>
+          <w:cs/>
+        </w:rPr>
+        <w:t xml:space="preserve">  ઉ.વ </w:t>
+      </w:r>
+      <w:r>
+        <w:rPr>
           <w:b/>
           <w:bCs/>
-          <w:sz w:val="28"/>
-          <w:szCs w:val="28"/>
-          <w:u w:val="single"/>
-        </w:rPr>
-        <w:br/>
-        <w:t>Address: [curr_address]</w:t>
-      </w:r>
-      <w:r>
-        <w:rPr>
-          <w:rFonts w:ascii="Shruti" w:hAnsi="Shruti"/>
+        </w:rPr>
+        <w:t>[</w:t>
+      </w:r>
+      <w:proofErr w:type="spellStart"/>
+      <w:r>
+        <w:rPr>
+          <w:rFonts w:eastAsiaTheme="majorEastAsia"/>
+          <w:lang w:bidi="ar-SA"/>
+        </w:rPr>
+        <w:t>acc_age</w:t>
+      </w:r>
+      <w:proofErr w:type="spellEnd"/>
+      <w:r>
+        <w:rPr>
+          <w:rFonts w:eastAsiaTheme="majorEastAsia"/>
+          <w:lang w:bidi="ar-SA"/>
+        </w:rPr>
+        <w:t>]</w:t>
+      </w:r>
+      <w:r>
+        <w:rPr>
           <w:b/>
           <w:bCs/>
-          <w:sz w:val="28"/>
-          <w:szCs w:val="28"/>
-          <w:u w:val="single"/>
-        </w:rPr>
-        <w:br/>
-      </w:r>
-      <w:r>
-        <w:rPr>
-          <w:rFonts w:ascii="Shruti" w:hAnsi="Shruti"/>
+          <w:cs/>
+        </w:rPr>
+        <w:t xml:space="preserve"> ધંધો </w:t>
+      </w:r>
+      <w:r>
+        <w:rPr>
           <w:b/>
           <w:bCs/>
-          <w:sz w:val="28"/>
-          <w:szCs w:val="28"/>
-          <w:u w:val="single"/>
-        </w:rPr>
-        <w:br/>
-        <w:t>Please appear before [io_name] at [io_police_station].</w:t>
-      </w:r>
-      <w:r>
-        <w:rPr>
-          <w:rFonts w:ascii="Shruti" w:hAnsi="Shruti"/>
+        </w:rPr>
+        <w:t>[</w:t>
+      </w:r>
+      <w:proofErr w:type="spellStart"/>
+      <w:r>
+        <w:rPr>
+          <w:rFonts w:eastAsiaTheme="majorEastAsia"/>
+          <w:lang w:bidi="ar-SA"/>
+        </w:rPr>
+        <w:t>occ_type</w:t>
+      </w:r>
+      <w:proofErr w:type="spellEnd"/>
+      <w:r>
+        <w:rPr>
+          <w:rFonts w:eastAsiaTheme="majorEastAsia"/>
+          <w:lang w:bidi="ar-SA"/>
+        </w:rPr>
+        <w:t>]</w:t>
+      </w:r>
+      <w:r>
+        <w:rPr>
           <w:b/>
           <w:bCs/>
-          <w:sz w:val="28"/>
-          <w:szCs w:val="28"/>
-          <w:u w:val="single"/>
-        </w:rPr>
-        <w:br/>
-        <w:t>Case: [crime_no]</w:t>
+          <w:cs/>
+        </w:rPr>
+        <w:t xml:space="preserve"> રહે-</w:t>
+      </w:r>
+      <w:r>
+        <w:rPr>
+          <w:b/>
+          <w:bCs/>
+        </w:rPr>
+        <w:t>[</w:t>
+      </w:r>
+      <w:proofErr w:type="spellStart"/>
+      <w:r>
+        <w:rPr>
+          <w:rFonts w:eastAsiaTheme="majorEastAsia"/>
+          <w:lang w:bidi="ar-SA"/>
+        </w:rPr>
+        <w:t>perm_village</w:t>
+      </w:r>
+      <w:proofErr w:type="spellEnd"/>
+      <w:r>
+        <w:rPr>
+          <w:rFonts w:eastAsiaTheme="majorEastAsia"/>
+          <w:lang w:bidi="ar-SA"/>
+        </w:rPr>
+        <w:t>]</w:t>
+      </w:r>
+      <w:r>
+        <w:rPr>
+          <w:b/>
+          <w:bCs/>
+          <w:cs/>
+        </w:rPr>
+        <w:t xml:space="preserve"> તા-</w:t>
+      </w:r>
+      <w:r>
+        <w:rPr>
+          <w:b/>
+          <w:bCs/>
+        </w:rPr>
+        <w:t>[</w:t>
+      </w:r>
+      <w:proofErr w:type="spellStart"/>
+      <w:r>
+        <w:rPr>
+          <w:rFonts w:eastAsiaTheme="majorEastAsia"/>
+          <w:lang w:bidi="ar-SA"/>
+        </w:rPr>
+        <w:t>perm_taluka</w:t>
+      </w:r>
+      <w:proofErr w:type="spellEnd"/>
+      <w:r>
+        <w:rPr>
+          <w:rFonts w:eastAsiaTheme="majorEastAsia"/>
+          <w:lang w:bidi="ar-SA"/>
+        </w:rPr>
+        <w:t>]</w:t>
+      </w:r>
+      <w:r>
+        <w:rPr>
+          <w:rFonts w:asciiTheme="minorBidi" w:hAnsiTheme="minorBidi"/>
+          <w:cs/>
+        </w:rPr>
+        <w:t xml:space="preserve">  જી.</w:t>
+      </w:r>
+      <w:r>
+        <w:rPr>
+          <w:rFonts w:asciiTheme="minorBidi" w:hAnsiTheme="minorBidi"/>
+        </w:rPr>
+        <w:t>[</w:t>
+      </w:r>
+      <w:proofErr w:type="spellStart"/>
+      <w:r>
+        <w:rPr>
+          <w:rFonts w:eastAsiaTheme="majorEastAsia"/>
+          <w:lang w:bidi="ar-SA"/>
+        </w:rPr>
+        <w:t>perm_district</w:t>
+      </w:r>
+      <w:proofErr w:type="spellEnd"/>
+      <w:r>
+        <w:rPr>
+          <w:rFonts w:eastAsiaTheme="majorEastAsia"/>
+          <w:lang w:bidi="ar-SA"/>
+        </w:rPr>
+        <w:t>]</w:t>
+      </w:r>
+      <w:r>
+        <w:rPr>
+          <w:rFonts w:asciiTheme="minorBidi" w:hAnsiTheme="minorBidi"/>
+          <w:cs/>
+        </w:rPr>
+        <w:t xml:space="preserve"> </w:t>
       </w:r>
     </w:p>
-    <w:p/>
+    <w:p>
+      <w:pPr>
+        <w:rPr>
+          <w:rFonts w:asciiTheme="minorBidi" w:hAnsiTheme="minorBidi"/>
+        </w:rPr>
+      </w:pPr>
+    </w:p>
+    <w:p>
+      <w:pPr>
+        <w:ind w:left="-61" w:right="-106"/>
+        <w:jc w:val="both"/>
+        <w:rPr>
+          <w:rFonts w:asciiTheme="minorBidi" w:hAnsiTheme="minorBidi"/>
+        </w:rPr>
+      </w:pPr>
+      <w:r>
+        <w:rPr>
+          <w:rFonts w:ascii="Shruti" w:hAnsi="Shruti"/>
+          <w:cs/>
+        </w:rPr>
+        <w:tab/>
+      </w:r>
+      <w:r>
+        <w:rPr>
+          <w:rFonts w:ascii="Shruti" w:hAnsi="Shruti"/>
+          <w:cs/>
+        </w:rPr>
+        <w:tab/>
+        <w:t xml:space="preserve"> હું </w:t>
+      </w:r>
+      <w:r>
+        <w:rPr>
+          <w:rFonts w:asciiTheme="minorBidi" w:hAnsiTheme="minorBidi"/>
+        </w:rPr>
+        <w:t>[</w:t>
+      </w:r>
+      <w:proofErr w:type="spellStart"/>
+      <w:r>
+        <w:rPr>
+          <w:rFonts w:eastAsiaTheme="majorEastAsia"/>
+          <w:lang w:bidi="ar-SA"/>
+        </w:rPr>
+        <w:t>io_name</w:t>
+      </w:r>
+      <w:proofErr w:type="spellEnd"/>
+      <w:r>
+        <w:rPr>
+          <w:rFonts w:eastAsiaTheme="majorEastAsia"/>
+          <w:lang w:bidi="ar-SA"/>
+        </w:rPr>
+        <w:t>]</w:t>
+      </w:r>
+      <w:r>
+        <w:rPr>
+          <w:rFonts w:asciiTheme="minorBidi" w:hAnsiTheme="minorBidi"/>
+          <w:cs/>
+        </w:rPr>
+        <w:t xml:space="preserve"> અ.</w:t>
+      </w:r>
+      <w:r>
+        <w:rPr>
+          <w:rFonts w:asciiTheme="minorBidi" w:hAnsiTheme="minorBidi"/>
+        </w:rPr>
+        <w:t>[</w:t>
+      </w:r>
+      <w:proofErr w:type="spellStart"/>
+      <w:r>
+        <w:rPr>
+          <w:rFonts w:eastAsiaTheme="majorEastAsia"/>
+          <w:lang w:bidi="ar-SA"/>
+        </w:rPr>
+        <w:t>io_designation</w:t>
+      </w:r>
+      <w:proofErr w:type="spellEnd"/>
+      <w:r>
+        <w:rPr>
+          <w:rFonts w:eastAsiaTheme="majorEastAsia"/>
+          <w:lang w:bidi="ar-SA"/>
+        </w:rPr>
+        <w:t>]</w:t>
+      </w:r>
+      <w:r>
+        <w:rPr>
+          <w:rFonts w:asciiTheme="minorBidi" w:hAnsiTheme="minorBidi"/>
+          <w:cs/>
+        </w:rPr>
+        <w:t>. બ.નં.</w:t>
+      </w:r>
+      <w:r>
+        <w:rPr>
+          <w:rFonts w:asciiTheme="minorBidi" w:hAnsiTheme="minorBidi"/>
+        </w:rPr>
+        <w:t>[</w:t>
+      </w:r>
+      <w:proofErr w:type="spellStart"/>
+      <w:r>
+        <w:rPr>
+          <w:rFonts w:eastAsiaTheme="majorEastAsia"/>
+          <w:lang w:bidi="ar-SA"/>
+        </w:rPr>
+        <w:t>io_buckle</w:t>
+      </w:r>
+      <w:proofErr w:type="spellEnd"/>
+      <w:r>
+        <w:rPr>
+          <w:rFonts w:eastAsiaTheme="majorEastAsia"/>
+          <w:lang w:bidi="ar-SA"/>
+        </w:rPr>
+        <w:t>]</w:t>
+      </w:r>
+      <w:r>
+        <w:rPr>
+          <w:rFonts w:asciiTheme="minorBidi" w:hAnsiTheme="minorBidi"/>
+          <w:cs/>
+        </w:rPr>
+        <w:t xml:space="preserve"> </w:t>
+      </w:r>
+      <w:r>
+        <w:rPr>
+          <w:rFonts w:asciiTheme="minorBidi" w:hAnsiTheme="minorBidi"/>
+        </w:rPr>
+        <w:t>[</w:t>
+      </w:r>
+      <w:proofErr w:type="spellStart"/>
+      <w:r>
+        <w:rPr>
+          <w:rFonts w:eastAsiaTheme="majorEastAsia"/>
+          <w:lang w:bidi="ar-SA"/>
+        </w:rPr>
+        <w:t>io_p</w:t>
+      </w:r>
+      <w:r>
+        <w:t>olice_</w:t>
+      </w:r>
+      <w:r>
+        <w:rPr>
+          <w:rFonts w:eastAsiaTheme="majorEastAsia"/>
+          <w:lang w:bidi="ar-SA"/>
+        </w:rPr>
+        <w:t>s</w:t>
+      </w:r>
+      <w:r>
+        <w:t>tation</w:t>
+      </w:r>
+      <w:proofErr w:type="spellEnd"/>
+      <w:r>
+        <w:t>]</w:t>
+      </w:r>
+      <w:r>
+        <w:rPr>
+          <w:rFonts w:asciiTheme="minorBidi" w:hAnsiTheme="minorBidi"/>
+          <w:cs/>
+        </w:rPr>
+        <w:t xml:space="preserve"> પો.સ્ટે.  </w:t>
+      </w:r>
+    </w:p>
+    <w:p>
+      <w:pPr>
+        <w:ind w:left="-61" w:right="-106"/>
+        <w:jc w:val="both"/>
+        <w:rPr>
+          <w:rFonts w:ascii="Shruti" w:hAnsi="Shruti"/>
+        </w:rPr>
+      </w:pPr>
+      <w:r>
+        <w:rPr>
+          <w:rFonts w:ascii="Shruti" w:hAnsi="Shruti"/>
+          <w:cs/>
+        </w:rPr>
+        <w:t xml:space="preserve">         આથી તમારા ઉપર</w:t>
+      </w:r>
+      <w:r>
+        <w:rPr>
+          <w:rFonts w:ascii="Shruti" w:hAnsi="Shruti"/>
+        </w:rPr>
+        <w:t xml:space="preserve"> [</w:t>
+      </w:r>
+      <w:proofErr w:type="spellStart"/>
+      <w:r>
+        <w:rPr>
+          <w:rFonts w:eastAsiaTheme="majorEastAsia"/>
+          <w:lang w:bidi="ar-SA"/>
+        </w:rPr>
+        <w:t>io_p</w:t>
+      </w:r>
+      <w:r>
+        <w:t>olice_</w:t>
+      </w:r>
+      <w:r>
+        <w:rPr>
+          <w:rFonts w:eastAsiaTheme="majorEastAsia"/>
+          <w:lang w:bidi="ar-SA"/>
+        </w:rPr>
+        <w:t>s</w:t>
+      </w:r>
+      <w:r>
+        <w:t>tation</w:t>
+      </w:r>
+      <w:proofErr w:type="spellEnd"/>
+      <w:r>
+        <w:t>]</w:t>
+      </w:r>
+      <w:r>
+        <w:rPr>
+          <w:rFonts w:ascii="Shruti" w:hAnsi="Shruti"/>
+          <w:cs/>
+        </w:rPr>
+        <w:t xml:space="preserve"> પો.સ્ટે.પાર્ટ બી ગુ.ર.નં.</w:t>
+      </w:r>
+      <w:r>
+        <w:rPr>
+          <w:rFonts w:ascii="Shruti" w:hAnsi="Shruti"/>
+        </w:rPr>
+        <w:t>[</w:t>
+      </w:r>
+      <w:proofErr w:type="spellStart"/>
+      <w:r>
+        <w:rPr>
+          <w:rFonts w:eastAsiaTheme="majorEastAsia"/>
+          <w:lang w:bidi="ar-SA"/>
+        </w:rPr>
+        <w:t>crime_no</w:t>
+      </w:r>
+      <w:proofErr w:type="spellEnd"/>
+      <w:r>
+        <w:rPr>
+          <w:lang w:bidi="ar-SA"/>
+        </w:rPr>
+        <w:t>]</w:t>
+      </w:r>
+      <w:r>
+        <w:rPr>
+          <w:rFonts w:hint="cs"/>
+          <w:cs/>
+        </w:rPr>
+        <w:t>/</w:t>
+      </w:r>
+      <w:r>
+        <w:t>[</w:t>
+      </w:r>
+      <w:proofErr w:type="spellStart"/>
+      <w:r>
+        <w:rPr>
+          <w:rFonts w:eastAsiaTheme="majorEastAsia"/>
+          <w:lang w:bidi="ar-SA"/>
+        </w:rPr>
+        <w:t>crime_year</w:t>
+      </w:r>
+      <w:proofErr w:type="spellEnd"/>
+      <w:r>
+        <w:rPr>
+          <w:rFonts w:eastAsiaTheme="majorEastAsia"/>
+          <w:lang w:bidi="ar-SA"/>
+        </w:rPr>
+        <w:t>]</w:t>
+      </w:r>
+      <w:r>
+        <w:rPr>
+          <w:rFonts w:hint="cs"/>
+          <w:cs/>
+        </w:rPr>
+        <w:t xml:space="preserve"> </w:t>
+      </w:r>
+      <w:r>
+        <w:rPr>
+          <w:rFonts w:ascii="Shruti" w:hAnsi="Shruti"/>
+          <w:cs/>
+        </w:rPr>
+        <w:t>પ્રોહિ એક્ટ કલમ</w:t>
+      </w:r>
+      <w:r>
+        <w:rPr>
+          <w:rFonts w:ascii="Shruti" w:hAnsi="Shruti" w:hint="cs"/>
+          <w:cs/>
+        </w:rPr>
+        <w:t>-</w:t>
+      </w:r>
+      <w:r>
+        <w:rPr>
+          <w:rFonts w:ascii="Shruti" w:hAnsi="Shruti"/>
+        </w:rPr>
+        <w:t>[</w:t>
+      </w:r>
+      <w:proofErr w:type="spellStart"/>
+      <w:r>
+        <w:rPr>
+          <w:rFonts w:eastAsiaTheme="majorEastAsia"/>
+          <w:lang w:bidi="ar-SA"/>
+        </w:rPr>
+        <w:t>offence_section</w:t>
+      </w:r>
+      <w:proofErr w:type="spellEnd"/>
+      <w:r>
+        <w:rPr>
+          <w:rFonts w:eastAsiaTheme="majorEastAsia"/>
+          <w:lang w:bidi="ar-SA"/>
+        </w:rPr>
+        <w:t>]</w:t>
+      </w:r>
+      <w:r>
+        <w:rPr>
+          <w:rFonts w:ascii="Shruti" w:hAnsi="Shruti" w:hint="cs"/>
+        </w:rPr>
+        <w:t>,</w:t>
+      </w:r>
+      <w:r>
+        <w:rPr>
+          <w:rFonts w:ascii="Shruti" w:hAnsi="Shruti" w:hint="cs"/>
+          <w:cs/>
+        </w:rPr>
+        <w:t xml:space="preserve">એફ </w:t>
+      </w:r>
+      <w:r>
+        <w:rPr>
+          <w:cs/>
+        </w:rPr>
+        <w:t>મુજબ</w:t>
+      </w:r>
+      <w:r>
+        <w:rPr>
+          <w:rFonts w:ascii="Shruti" w:hAnsi="Shruti"/>
+          <w:cs/>
+        </w:rPr>
+        <w:t>ના ગુનાના કામે હું તમોને આજરોજ તા</w:t>
+      </w:r>
+      <w:r>
+        <w:rPr>
+          <w:rFonts w:ascii="Shruti" w:hAnsi="Shruti"/>
+        </w:rPr>
+        <w:t>.[</w:t>
+      </w:r>
+      <w:proofErr w:type="spellStart"/>
+      <w:r>
+        <w:rPr>
+          <w:rFonts w:eastAsiaTheme="majorEastAsia"/>
+          <w:lang w:bidi="ar-SA"/>
+        </w:rPr>
+        <w:t>offence_date</w:t>
+      </w:r>
+      <w:proofErr w:type="spellEnd"/>
+      <w:r>
+        <w:rPr>
+          <w:rFonts w:eastAsiaTheme="majorEastAsia"/>
+          <w:lang w:bidi="ar-SA"/>
+        </w:rPr>
+        <w:t>]</w:t>
+      </w:r>
+      <w:r>
+        <w:rPr>
+          <w:rFonts w:ascii="Shruti" w:hAnsi="Shruti"/>
+          <w:cs/>
+        </w:rPr>
+        <w:t xml:space="preserve"> ના કલાક-</w:t>
+      </w:r>
+      <w:r>
+        <w:rPr>
+          <w:rFonts w:ascii="Shruti" w:hAnsi="Shruti"/>
+        </w:rPr>
+        <w:t>[</w:t>
+      </w:r>
+      <w:proofErr w:type="spellStart"/>
+      <w:r>
+        <w:rPr>
+          <w:rFonts w:eastAsiaTheme="majorEastAsia"/>
+          <w:lang w:bidi="ar-SA"/>
+        </w:rPr>
+        <w:t>offence_time</w:t>
+      </w:r>
+      <w:proofErr w:type="spellEnd"/>
+      <w:r>
+        <w:rPr>
+          <w:rFonts w:eastAsiaTheme="majorEastAsia"/>
+          <w:lang w:bidi="ar-SA"/>
+        </w:rPr>
+        <w:t>]</w:t>
+      </w:r>
+      <w:r>
+        <w:rPr>
+          <w:rFonts w:ascii="Shruti" w:hAnsi="Shruti" w:hint="cs"/>
+          <w:cs/>
+        </w:rPr>
+        <w:t xml:space="preserve"> </w:t>
+      </w:r>
+      <w:r>
+        <w:rPr>
+          <w:rFonts w:ascii="Shruti" w:hAnsi="Shruti"/>
+          <w:cs/>
+        </w:rPr>
+        <w:t xml:space="preserve">વાગે </w:t>
+      </w:r>
+      <w:r>
+        <w:rPr>
+          <w:rFonts w:ascii="Shruti" w:hAnsi="Shruti"/>
+        </w:rPr>
+        <w:t>[</w:t>
+      </w:r>
+      <w:proofErr w:type="spellStart"/>
+      <w:r>
+        <w:rPr>
+          <w:rFonts w:eastAsiaTheme="majorEastAsia"/>
+          <w:lang w:bidi="ar-SA"/>
+        </w:rPr>
+        <w:t>offence_place</w:t>
+      </w:r>
+      <w:proofErr w:type="spellEnd"/>
+      <w:r>
+        <w:rPr>
+          <w:rFonts w:eastAsiaTheme="majorEastAsia"/>
+          <w:lang w:bidi="ar-SA"/>
+        </w:rPr>
+        <w:t>]</w:t>
+      </w:r>
+      <w:r>
+        <w:rPr>
+          <w:rFonts w:ascii="Shruti" w:hAnsi="Shruti"/>
+          <w:cs/>
+        </w:rPr>
+        <w:t xml:space="preserve"> મુકામે આ ગુનાના કામે અટક કરૂ છું. હાલમાં જોતા તમારા શરીરે કોઇ મારઝુડના કે બીજા કોઇ ઇજાના ચિન્હો જણાતા નથી. આ બાબતની જાણ તમારા સંબંધી</w:t>
+      </w:r>
+      <w:r>
+        <w:rPr>
+          <w:rFonts w:ascii="Shruti" w:hAnsi="Shruti"/>
+        </w:rPr>
+        <w:t xml:space="preserve"> [</w:t>
+      </w:r>
+      <w:proofErr w:type="spellStart"/>
+      <w:r>
+        <w:rPr>
+          <w:rFonts w:eastAsiaTheme="majorEastAsia"/>
+          <w:lang w:bidi="ar-SA"/>
+        </w:rPr>
+        <w:t>rel_name</w:t>
+      </w:r>
+      <w:proofErr w:type="spellEnd"/>
+      <w:r>
+        <w:rPr>
+          <w:lang w:bidi="ar-SA"/>
+        </w:rPr>
+        <w:t xml:space="preserve"> </w:t>
+      </w:r>
+      <w:r>
+        <w:rPr>
+          <w:lang w:bidi="ar-SA"/>
+        </w:rPr>
+        <w:t xml:space="preserve">] </w:t>
+      </w:r>
+      <w:r>
+        <w:rPr>
+          <w:lang w:bidi="ar-SA"/>
+        </w:rPr>
+        <w:tab/>
+      </w:r>
+      <w:r>
+        <w:rPr>
+          <w:rFonts w:ascii="Shruti" w:hAnsi="Shruti"/>
+          <w:cs/>
+        </w:rPr>
+        <w:t>તા.</w:t>
+      </w:r>
+      <w:r>
+        <w:rPr>
+          <w:rFonts w:ascii="Shruti" w:hAnsi="Shruti"/>
+        </w:rPr>
+        <w:t>[</w:t>
+      </w:r>
+      <w:proofErr w:type="spellStart"/>
+      <w:r>
+        <w:rPr>
+          <w:rFonts w:ascii="Shruti" w:hAnsi="Shruti"/>
+        </w:rPr>
+        <w:t>io_police_station</w:t>
+      </w:r>
+      <w:proofErr w:type="spellEnd"/>
+      <w:r>
+        <w:rPr>
+          <w:rFonts w:ascii="Shruti" w:hAnsi="Shruti"/>
+        </w:rPr>
+        <w:t>]</w:t>
+      </w:r>
+      <w:r>
+        <w:rPr>
+          <w:rFonts w:ascii="Shruti" w:hAnsi="Shruti"/>
+          <w:cs/>
+        </w:rPr>
+        <w:t xml:space="preserve"> વાળાઓને રૂબરૂમાં જાણ કરવામાં આવેલ છે .તા</w:t>
+      </w:r>
+      <w:r>
+        <w:rPr>
+          <w:rFonts w:ascii="Shruti" w:hAnsi="Shruti"/>
+        </w:rPr>
+        <w:t>.[</w:t>
+      </w:r>
+      <w:proofErr w:type="spellStart"/>
+      <w:r>
+        <w:rPr>
+          <w:rFonts w:eastAsiaTheme="majorEastAsia"/>
+          <w:lang w:bidi="ar-SA"/>
+        </w:rPr>
+        <w:t>offence_date</w:t>
+      </w:r>
+      <w:proofErr w:type="spellEnd"/>
+      <w:r>
+        <w:rPr>
+          <w:rFonts w:eastAsiaTheme="majorEastAsia"/>
+          <w:lang w:bidi="ar-SA"/>
+        </w:rPr>
+        <w:t>]</w:t>
+      </w:r>
+      <w:r>
+        <w:rPr>
+          <w:rFonts w:ascii="Shruti" w:hAnsi="Shruti"/>
+          <w:cs/>
+        </w:rPr>
+        <w:t>.</w:t>
+      </w:r>
+    </w:p>
+    <w:p>
+      <w:pPr>
+        <w:spacing w:line="276" w:lineRule="auto"/>
+        <w:jc w:val="both"/>
+        <w:rPr>
+          <w:rFonts w:ascii="Shruti" w:hAnsi="Shruti"/>
+        </w:rPr>
+      </w:pPr>
+    </w:p>
+    <w:p>
+      <w:pPr>
+        <w:spacing w:line="360" w:lineRule="auto"/>
+        <w:jc w:val="both"/>
+        <w:rPr>
+          <w:rFonts w:ascii="Shruti" w:hAnsi="Shruti"/>
+        </w:rPr>
+      </w:pPr>
+      <w:r>
+        <w:rPr>
+          <w:rFonts w:ascii="Shruti" w:hAnsi="Shruti"/>
+          <w:cs/>
+        </w:rPr>
+        <w:t>આરોપીની સહી-...............................................................................</w:t>
+      </w:r>
+    </w:p>
+    <w:p>
+      <w:pPr>
+        <w:spacing w:line="276" w:lineRule="auto"/>
+        <w:jc w:val="both"/>
+        <w:rPr>
+          <w:rFonts w:ascii="Shruti" w:hAnsi="Shruti"/>
+        </w:rPr>
+      </w:pPr>
+    </w:p>
+    <w:p>
+      <w:pPr>
+        <w:jc w:val="both"/>
+        <w:rPr>
+          <w:rFonts w:ascii="Shruti" w:hAnsi="Shruti"/>
+        </w:rPr>
+      </w:pPr>
+      <w:r>
+        <w:rPr>
+          <w:rFonts w:ascii="Shruti" w:hAnsi="Shruti"/>
+          <w:cs/>
+        </w:rPr>
+        <w:t>આરોપીના સગા/સબંધીની સહી. –.........................................</w:t>
+      </w:r>
+    </w:p>
+    <w:p>
+      <w:pPr>
+        <w:tabs>
+          <w:tab w:val="left" w:pos="2663"/>
+        </w:tabs>
+        <w:spacing w:line="276" w:lineRule="auto"/>
+        <w:jc w:val="both"/>
+        <w:rPr>
+          <w:rFonts w:ascii="Shruti" w:hAnsi="Shruti"/>
+        </w:rPr>
+      </w:pPr>
+      <w:r>
+        <w:rPr>
+          <w:rFonts w:ascii="Shruti" w:hAnsi="Shruti"/>
+          <w:cs/>
+        </w:rPr>
+        <w:tab/>
+      </w:r>
+    </w:p>
+    <w:p>
+      <w:pPr>
+        <w:jc w:val="both"/>
+        <w:rPr>
+          <w:rFonts w:ascii="Shruti" w:hAnsi="Shruti"/>
+        </w:rPr>
+      </w:pPr>
+      <w:r>
+        <w:rPr>
+          <w:rFonts w:ascii="Shruti" w:hAnsi="Shruti"/>
+          <w:cs/>
+        </w:rPr>
+        <w:t xml:space="preserve"> </w:t>
+      </w:r>
+    </w:p>
+    <w:p>
+      <w:pPr>
+        <w:ind w:left="5040"/>
+        <w:jc w:val="center"/>
+        <w:rPr>
+          <w:rFonts w:ascii="Shruti" w:hAnsi="Shruti"/>
+        </w:rPr>
+      </w:pPr>
+      <w:r>
+        <w:rPr>
+          <w:rFonts w:ascii="Shruti" w:hAnsi="Shruti"/>
+          <w:cs/>
+        </w:rPr>
+        <w:t>(</w:t>
+      </w:r>
+      <w:r>
+        <w:rPr>
+          <w:rFonts w:asciiTheme="minorBidi" w:hAnsiTheme="minorBidi"/>
+        </w:rPr>
+        <w:t>[</w:t>
+      </w:r>
+      <w:proofErr w:type="spellStart"/>
+      <w:r>
+        <w:rPr>
+          <w:rFonts w:eastAsiaTheme="majorEastAsia"/>
+          <w:lang w:bidi="ar-SA"/>
+        </w:rPr>
+        <w:t>io_name</w:t>
+      </w:r>
+      <w:proofErr w:type="spellEnd"/>
+      <w:r>
+        <w:rPr>
+          <w:rFonts w:eastAsiaTheme="majorEastAsia"/>
+          <w:lang w:bidi="ar-SA"/>
+        </w:rPr>
+        <w:t>]</w:t>
+      </w:r>
+      <w:r>
+        <w:rPr>
+          <w:rFonts w:ascii="Shruti" w:hAnsi="Shruti"/>
+          <w:cs/>
+        </w:rPr>
+        <w:t>)</w:t>
+      </w:r>
+    </w:p>
+    <w:p>
+      <w:pPr>
+        <w:ind w:left="5040"/>
+        <w:jc w:val="center"/>
+        <w:rPr>
+          <w:rFonts w:ascii="Shruti" w:hAnsi="Shruti"/>
+        </w:rPr>
+      </w:pPr>
+      <w:r>
+        <w:rPr>
+          <w:rFonts w:ascii="Shruti" w:hAnsi="Shruti"/>
+        </w:rPr>
+        <w:t>[</w:t>
+      </w:r>
+      <w:proofErr w:type="spellStart"/>
+      <w:r>
+        <w:rPr>
+          <w:rFonts w:eastAsiaTheme="majorEastAsia"/>
+          <w:lang w:bidi="ar-SA"/>
+        </w:rPr>
+        <w:t>io_designation</w:t>
+      </w:r>
+      <w:proofErr w:type="spellEnd"/>
+      <w:r>
+        <w:rPr>
+          <w:rFonts w:eastAsiaTheme="majorEastAsia"/>
+          <w:lang w:bidi="ar-SA"/>
+        </w:rPr>
+        <w:t>]</w:t>
+      </w:r>
+      <w:r>
+        <w:rPr>
+          <w:rFonts w:ascii="Shruti" w:hAnsi="Shruti"/>
+          <w:cs/>
+        </w:rPr>
+        <w:t xml:space="preserve"> બ.નં.</w:t>
+      </w:r>
+      <w:r>
+        <w:rPr>
+          <w:rFonts w:asciiTheme="minorBidi" w:hAnsiTheme="minorBidi"/>
+          <w:cs/>
+        </w:rPr>
+        <w:t xml:space="preserve"> .</w:t>
+      </w:r>
+      <w:r>
+        <w:rPr>
+          <w:rFonts w:asciiTheme="minorBidi" w:hAnsiTheme="minorBidi"/>
+        </w:rPr>
+        <w:t>[</w:t>
+      </w:r>
+      <w:proofErr w:type="spellStart"/>
+      <w:r>
+        <w:rPr>
+          <w:rFonts w:eastAsiaTheme="majorEastAsia"/>
+          <w:lang w:bidi="ar-SA"/>
+        </w:rPr>
+        <w:t>io_buckle</w:t>
+      </w:r>
+      <w:proofErr w:type="spellEnd"/>
+      <w:r>
+        <w:rPr>
+          <w:rFonts w:eastAsiaTheme="majorEastAsia"/>
+          <w:lang w:bidi="ar-SA"/>
+        </w:rPr>
+        <w:t>]</w:t>
+      </w:r>
+    </w:p>
+    <w:p>
+      <w:pPr>
+        <w:ind w:left="5040"/>
+        <w:jc w:val="center"/>
+        <w:rPr>
+          <w:rFonts w:ascii="Shruti" w:hAnsi="Shruti"/>
+          <w:cs/>
+        </w:rPr>
+      </w:pPr>
+      <w:r>
+        <w:rPr>
+          <w:rFonts w:ascii="Shruti" w:hAnsi="Shruti"/>
+        </w:rPr>
+        <w:t>[</w:t>
+      </w:r>
+      <w:proofErr w:type="spellStart"/>
+      <w:r>
+        <w:rPr>
+          <w:rFonts w:eastAsiaTheme="majorEastAsia"/>
+          <w:lang w:bidi="ar-SA"/>
+        </w:rPr>
+        <w:t>io_p</w:t>
+      </w:r>
+      <w:r>
+        <w:t>olice_</w:t>
+      </w:r>
+      <w:r>
+        <w:rPr>
+          <w:rFonts w:eastAsiaTheme="majorEastAsia"/>
+          <w:lang w:bidi="ar-SA"/>
+        </w:rPr>
+        <w:t>s</w:t>
+      </w:r>
+      <w:r>
+        <w:t>tation</w:t>
+      </w:r>
+      <w:proofErr w:type="spellEnd"/>
+      <w:r>
+        <w:t>]</w:t>
+      </w:r>
+      <w:r>
+        <w:rPr>
+          <w:rFonts w:ascii="Shruti" w:hAnsi="Shruti"/>
+          <w:cs/>
+        </w:rPr>
+        <w:t xml:space="preserve"> પોલીસ સ્ટેશન</w:t>
+      </w:r>
+    </w:p>
+    <w:p>
+      <w:pPr>
+        <w:rPr>
+          <w:rFonts w:ascii="Shruti" w:hAnsi="Shruti"/>
+        </w:rPr>
+      </w:pPr>
+    </w:p>
     <w:sectPr>
       <w:pgSz w:w="11906" w:h="16838"/>
       <w:pgMar w:top="1440" w:right="1440" w:bottom="1440" w:left="1440" w:header="708" w:footer="708" w:gutter="0"/>
@@ -783,6 +1683,7 @@
   <w:style w:type="character" w:default="1" w:styleId="DefaultParagraphFont">
     <w:name w:val="Default Paragraph Font"/>
     <w:uiPriority w:val="1"/>
+    <w:semiHidden/>
     <w:unhideWhenUsed/>
   </w:style>
   <w:style w:type="table" w:default="1" w:styleId="TableNormal">

</xml_diff>